<commit_message>
final g3 changes prior to acceptance
</commit_message>
<xml_diff>
--- a/tex/g3_submission/Reviewer Comments.docx
+++ b/tex/g3_submission/Reviewer Comments.docx
@@ -36,26 +36,23 @@
           <w:color w:val="000000"/>
         </w:rPr>
         <w:br/>
-        <w:t xml:space="preserve">I am pleased to accept your manuscript entitled "The &lt;I&gt;C. elegans&lt;/I&gt; female state: Decoupling the transcriptomic effects of aging and sperm-status" for publication in G3, pending minor revision. </w:t>
-      </w:r>
-    </w:p>
-    <w:p>
-      <w:pPr>
-        <w:pStyle w:val="HTMLPreformatted"/>
-        <w:spacing w:line="270" w:lineRule="atLeast"/>
-        <w:textAlignment w:val="baseline"/>
+        <w:t xml:space="preserve">I am pleased to accept your manuscript entitled "The &lt;I&gt;C. </w:t>
+      </w:r>
+      <w:proofErr w:type="spellStart"/>
+      <w:r>
         <w:rPr>
           <w:rFonts w:ascii="Verdana" w:hAnsi="Verdana"/>
           <w:color w:val="000000"/>
         </w:rPr>
-      </w:pPr>
+        <w:t>elegans</w:t>
+      </w:r>
+      <w:proofErr w:type="spellEnd"/>
       <w:r>
         <w:rPr>
           <w:rFonts w:ascii="Verdana" w:hAnsi="Verdana"/>
           <w:color w:val="000000"/>
         </w:rPr>
-        <w:br/>
-        <w:t>Please submit your revision along with a brief description of how you modified the manuscript in response to the reviewers’ concerns and suggestions (which can be viewed at at http://submit.g3journal.org).  Please pay particular attention to the second reviewer's comment regarding additional experiments that could have been included involving mating to fertilization-defective males. This may be relevant given that factors present in seminal fluid in other systems (e.g. Drosophila) have been shown to influence female reproductive development and behavior even in the absence of functional sperm. In addition, please consider comments suggesting changes to terminology such as "epistasis" and the "female state", and whether modifying the usage of such descriptors could help clarify the narrative for readers. In your response please elaborate on the rationale for how you chose to respond to the reviewer's queries.</w:t>
+        <w:t xml:space="preserve">&lt;/I&gt; female state: Decoupling the transcriptomic effects of aging and sperm-status" for publication in G3, pending minor revision. </w:t>
       </w:r>
     </w:p>
     <w:p>
@@ -74,24 +71,75 @@
           <w:color w:val="000000"/>
         </w:rPr>
         <w:br/>
-        <w:t xml:space="preserve">I expect you should be able to submit a revised manuscript within 30 days.  A suitably revised manuscript will be acceptable for publication; I don’t expect to send it out for re-review. </w:t>
-      </w:r>
-    </w:p>
-    <w:p>
-      <w:pPr>
-        <w:pStyle w:val="HTMLPreformatted"/>
-        <w:spacing w:line="270" w:lineRule="atLeast"/>
-        <w:textAlignment w:val="baseline"/>
-        <w:rPr>
-          <w:rFonts w:ascii="Verdana" w:hAnsi="Verdana"/>
-          <w:color w:val="000000" w:themeColor="text1"/>
-        </w:rPr>
-      </w:pPr>
+        <w:t xml:space="preserve">Please submit your revision along with a brief description of how you modified the manuscript in response to the reviewers’ concerns and suggestions (which can be viewed at </w:t>
+      </w:r>
+      <w:proofErr w:type="spellStart"/>
       <w:r>
         <w:rPr>
           <w:rFonts w:ascii="Verdana" w:hAnsi="Verdana"/>
           <w:color w:val="000000"/>
         </w:rPr>
+        <w:t>at</w:t>
+      </w:r>
+      <w:proofErr w:type="spellEnd"/>
+      <w:r>
+        <w:rPr>
+          <w:rFonts w:ascii="Verdana" w:hAnsi="Verdana"/>
+          <w:color w:val="000000"/>
+        </w:rPr>
+        <w:t xml:space="preserve"> http://submit.g3journal.org).  Please pay </w:t>
+      </w:r>
+      <w:proofErr w:type="gramStart"/>
+      <w:r>
+        <w:rPr>
+          <w:rFonts w:ascii="Verdana" w:hAnsi="Verdana"/>
+          <w:color w:val="000000"/>
+        </w:rPr>
+        <w:t>particular attention</w:t>
+      </w:r>
+      <w:proofErr w:type="gramEnd"/>
+      <w:r>
+        <w:rPr>
+          <w:rFonts w:ascii="Verdana" w:hAnsi="Verdana"/>
+          <w:color w:val="000000"/>
+        </w:rPr>
+        <w:t xml:space="preserve"> to the second reviewer's comment regarding additional experiments that could have been included involving mating to fertilization-defective males. This may be relevant given that factors present in seminal fluid in other systems (e.g. Drosophila) have been shown to influence female reproductive development and behavior even in the absence of functional sperm. In addition, please consider comments suggesting changes to terminology such as "epistasis" and the "female state", and whether modifying the usage of such descriptors could help clarify the narrative for readers. In your response please elaborate on the rationale for how you chose to respond to the reviewer's queries.</w:t>
+      </w:r>
+    </w:p>
+    <w:p>
+      <w:pPr>
+        <w:pStyle w:val="HTMLPreformatted"/>
+        <w:spacing w:line="270" w:lineRule="atLeast"/>
+        <w:textAlignment w:val="baseline"/>
+        <w:rPr>
+          <w:rFonts w:ascii="Verdana" w:hAnsi="Verdana"/>
+          <w:color w:val="000000"/>
+        </w:rPr>
+      </w:pPr>
+      <w:r>
+        <w:rPr>
+          <w:rFonts w:ascii="Verdana" w:hAnsi="Verdana"/>
+          <w:color w:val="000000"/>
+        </w:rPr>
+        <w:br/>
+        <w:t xml:space="preserve">I expect you should be able to submit a revised manuscript within 30 days.  A suitably revised manuscript will be acceptable for publication; I don’t expect to send it out for re-review. </w:t>
+      </w:r>
+    </w:p>
+    <w:p>
+      <w:pPr>
+        <w:pStyle w:val="HTMLPreformatted"/>
+        <w:spacing w:line="270" w:lineRule="atLeast"/>
+        <w:textAlignment w:val="baseline"/>
+        <w:rPr>
+          <w:rFonts w:ascii="Verdana" w:hAnsi="Verdana"/>
+          <w:color w:val="000000" w:themeColor="text1"/>
+        </w:rPr>
+      </w:pPr>
+      <w:r>
+        <w:rPr>
+          <w:rFonts w:ascii="Verdana" w:hAnsi="Verdana"/>
+          <w:color w:val="000000"/>
+        </w:rPr>
         <w:br/>
       </w:r>
       <w:r>
@@ -136,8 +184,17 @@
           <w:rFonts w:ascii="Verdana" w:hAnsi="Verdana"/>
           <w:color w:val="000000" w:themeColor="text1"/>
         </w:rPr>
-        <w:t>Kris Gunsalus</w:t>
-      </w:r>
+        <w:t xml:space="preserve">Kris </w:t>
+      </w:r>
+      <w:proofErr w:type="spellStart"/>
+      <w:r>
+        <w:rPr>
+          <w:rFonts w:ascii="Verdana" w:hAnsi="Verdana"/>
+          <w:color w:val="000000" w:themeColor="text1"/>
+        </w:rPr>
+        <w:t>Gunsalus</w:t>
+      </w:r>
+      <w:proofErr w:type="spellEnd"/>
       <w:r>
         <w:rPr>
           <w:rFonts w:ascii="Verdana" w:hAnsi="Verdana"/>
@@ -387,119 +444,7 @@
           <w:rFonts w:ascii="Helvetica Neue" w:hAnsi="Helvetica Neue" w:cs="Courier New"/>
           <w:color w:val="C00000"/>
         </w:rPr>
-        <w:t>This manuscript describes a well-designe</w:t>
-      </w:r>
-      <w:r>
-        <w:rPr>
-          <w:rFonts w:ascii="Helvetica Neue" w:hAnsi="Helvetica Neue" w:cs="Courier New"/>
-          <w:color w:val="C00000"/>
-        </w:rPr>
-        <w:t xml:space="preserve">d study, in which the effect of </w:t>
-      </w:r>
-      <w:r>
-        <w:rPr>
-          <w:rFonts w:ascii="Helvetica Neue" w:hAnsi="Helvetica Neue" w:cs="Courier New"/>
-          <w:color w:val="C00000"/>
-        </w:rPr>
-        <w:t>absence/depletion of sperm on gene expression ca</w:t>
-      </w:r>
-      <w:r>
-        <w:rPr>
-          <w:rFonts w:ascii="Helvetica Neue" w:hAnsi="Helvetica Neue" w:cs="Courier New"/>
-          <w:color w:val="C00000"/>
-        </w:rPr>
-        <w:t xml:space="preserve">n be distinguished from natural </w:t>
-      </w:r>
-      <w:r>
-        <w:rPr>
-          <w:rFonts w:ascii="Helvetica Neue" w:hAnsi="Helvetica Neue" w:cs="Courier New"/>
-          <w:color w:val="C00000"/>
-        </w:rPr>
-        <w:t>aging. The data provide updated identification of genes th</w:t>
-      </w:r>
-      <w:r>
-        <w:rPr>
-          <w:rFonts w:ascii="Helvetica Neue" w:hAnsi="Helvetica Neue" w:cs="Courier New"/>
-          <w:color w:val="C00000"/>
-        </w:rPr>
-        <w:t xml:space="preserve">at are differentially expressed </w:t>
-      </w:r>
-      <w:r>
-        <w:rPr>
-          <w:rFonts w:ascii="Helvetica Neue" w:hAnsi="Helvetica Neue" w:cs="Courier New"/>
-          <w:color w:val="C00000"/>
-        </w:rPr>
-        <w:t>during aging,</w:t>
-      </w:r>
-      <w:r>
-        <w:rPr>
-          <w:rFonts w:ascii="Helvetica Neue" w:hAnsi="Helvetica Neue" w:cs="Courier New"/>
-          <w:color w:val="C00000"/>
-        </w:rPr>
-        <w:t xml:space="preserve"> and point to small subset </w:t>
-      </w:r>
-      <w:r>
-        <w:rPr>
-          <w:rFonts w:ascii="Helvetica Neue" w:hAnsi="Helvetica Neue" w:cs="Courier New"/>
-          <w:color w:val="C00000"/>
-        </w:rPr>
-        <w:t>that are mo</w:t>
-      </w:r>
-      <w:r>
-        <w:rPr>
-          <w:rFonts w:ascii="Helvetica Neue" w:hAnsi="Helvetica Neue" w:cs="Courier New"/>
-          <w:color w:val="C00000"/>
-        </w:rPr>
-        <w:t xml:space="preserve">re strongly associated with the </w:t>
-      </w:r>
-      <w:r>
-        <w:rPr>
-          <w:rFonts w:ascii="Helvetica Neue" w:hAnsi="Helvetica Neue" w:cs="Courier New"/>
-          <w:color w:val="C00000"/>
-        </w:rPr>
-        <w:t xml:space="preserve">transition from self-fertile to self-sterile hermaphrodite. </w:t>
-      </w:r>
-      <w:r>
-        <w:rPr>
-          <w:rFonts w:ascii="Helvetica Neue" w:hAnsi="Helvetica Neue" w:cs="Courier New"/>
-          <w:color w:val="C00000"/>
-        </w:rPr>
-        <w:t xml:space="preserve"> The figures and legends are </w:t>
-      </w:r>
-      <w:r>
-        <w:rPr>
-          <w:rFonts w:ascii="Helvetica Neue" w:hAnsi="Helvetica Neue" w:cs="Courier New"/>
-          <w:color w:val="C00000"/>
-        </w:rPr>
-        <w:t xml:space="preserve">appropriate and provide the necessary information to interpret the </w:t>
-      </w:r>
-      <w:r>
-        <w:rPr>
-          <w:rFonts w:ascii="Helvetica Neue" w:hAnsi="Helvetica Neue" w:cs="Courier New"/>
-          <w:color w:val="C00000"/>
-        </w:rPr>
-        <w:t xml:space="preserve">findings.  The </w:t>
-      </w:r>
-      <w:r>
-        <w:rPr>
-          <w:rFonts w:ascii="Helvetica Neue" w:hAnsi="Helvetica Neue" w:cs="Courier New"/>
-          <w:color w:val="C00000"/>
-        </w:rPr>
-        <w:t>bioinformatics analysis is well-supported and carefully</w:t>
-      </w:r>
-      <w:r>
-        <w:rPr>
-          <w:rFonts w:ascii="Helvetica Neue" w:hAnsi="Helvetica Neue" w:cs="Courier New"/>
-          <w:color w:val="C00000"/>
-        </w:rPr>
-        <w:t xml:space="preserve"> explained, and this report has </w:t>
-      </w:r>
-      <w:r>
-        <w:rPr>
-          <w:rFonts w:ascii="Helvetica Neue" w:hAnsi="Helvetica Neue" w:cs="Courier New"/>
-          <w:color w:val="C00000"/>
-        </w:rPr>
-        <w:t xml:space="preserve">the </w:t>
+        <w:t xml:space="preserve">This manuscript describes a well-designed study, in which the effect of absence/depletion of sperm on gene expression can be distinguished from natural aging. The data provide updated identification of genes that are differentially expressed during aging, and point to small subset that are more strongly associated with the transition from self-fertile to self-sterile hermaphrodite.  The figures and legends are appropriate and provide the necessary information to interpret the findings.  The bioinformatics analysis is well-supported and carefully explained, and this report has the </w:t>
       </w:r>
       <w:r>
         <w:rPr>
@@ -507,105 +452,32 @@
           <w:color w:val="C00000"/>
         </w:rPr>
         <w:lastRenderedPageBreak/>
-        <w:t>value of describing in detail a more sophisticated and accura</w:t>
-      </w:r>
-      <w:r>
-        <w:rPr>
-          <w:rFonts w:ascii="Helvetica Neue" w:hAnsi="Helvetica Neue" w:cs="Courier New"/>
-          <w:color w:val="C00000"/>
-        </w:rPr>
-        <w:t xml:space="preserve">te linear regression method to </w:t>
-      </w:r>
-      <w:r>
-        <w:rPr>
-          <w:rFonts w:ascii="Helvetica Neue" w:hAnsi="Helvetica Neue" w:cs="Courier New"/>
-          <w:color w:val="C00000"/>
-        </w:rPr>
-        <w:t>analyze a two-factor expression experim</w:t>
-      </w:r>
-      <w:r>
-        <w:rPr>
-          <w:rFonts w:ascii="Helvetica Neue" w:hAnsi="Helvetica Neue" w:cs="Courier New"/>
-          <w:color w:val="C00000"/>
-        </w:rPr>
-        <w:t xml:space="preserve">ent that works much better than </w:t>
-      </w:r>
-      <w:r>
-        <w:rPr>
-          <w:rFonts w:ascii="Helvetica Neue" w:hAnsi="Helvetica Neue" w:cs="Courier New"/>
-          <w:color w:val="C00000"/>
-        </w:rPr>
-        <w:t>simple pair</w:t>
-      </w:r>
-      <w:r>
-        <w:rPr>
-          <w:rFonts w:ascii="Helvetica Neue" w:hAnsi="Helvetica Neue" w:cs="Courier New"/>
-          <w:color w:val="C00000"/>
-        </w:rPr>
-        <w:t xml:space="preserve">wise </w:t>
-      </w:r>
-      <w:r>
-        <w:rPr>
-          <w:rFonts w:ascii="Helvetica Neue" w:hAnsi="Helvetica Neue" w:cs="Courier New"/>
-          <w:color w:val="C00000"/>
-        </w:rPr>
-        <w:t>comparisons (which suffers from artifac</w:t>
-      </w:r>
-      <w:r>
-        <w:rPr>
-          <w:rFonts w:ascii="Helvetica Neue" w:hAnsi="Helvetica Neue" w:cs="Courier New"/>
-          <w:color w:val="C00000"/>
-        </w:rPr>
-        <w:t xml:space="preserve">ts due to assumptions, cutoffs, </w:t>
-      </w:r>
-      <w:r>
-        <w:rPr>
-          <w:rFonts w:ascii="Helvetica Neue" w:hAnsi="Helvetica Neue" w:cs="Courier New"/>
-          <w:color w:val="C00000"/>
-        </w:rPr>
-        <w:t>etc).  It’s not clear that a lot of new information abou</w:t>
-      </w:r>
-      <w:r>
-        <w:rPr>
-          <w:rFonts w:ascii="Helvetica Neue" w:hAnsi="Helvetica Neue" w:cs="Courier New"/>
-          <w:color w:val="C00000"/>
-        </w:rPr>
-        <w:t xml:space="preserve">t the biology of aging or sperm </w:t>
-      </w:r>
-      <w:r>
-        <w:rPr>
-          <w:rFonts w:ascii="Helvetica Neue" w:hAnsi="Helvetica Neue" w:cs="Courier New"/>
-          <w:color w:val="C00000"/>
-        </w:rPr>
-        <w:t>loss is learne</w:t>
-      </w:r>
-      <w:r>
-        <w:rPr>
-          <w:rFonts w:ascii="Helvetica Neue" w:hAnsi="Helvetica Neue" w:cs="Courier New"/>
-          <w:color w:val="C00000"/>
-        </w:rPr>
-        <w:t xml:space="preserve">d from the resultant datasets, </w:t>
-      </w:r>
-      <w:r>
-        <w:rPr>
-          <w:rFonts w:ascii="Helvetica Neue" w:hAnsi="Helvetica Neue" w:cs="Courier New"/>
-          <w:color w:val="C00000"/>
-        </w:rPr>
-        <w:t xml:space="preserve">although </w:t>
-      </w:r>
-      <w:r>
-        <w:rPr>
-          <w:rFonts w:ascii="Helvetica Neue" w:hAnsi="Helvetica Neue" w:cs="Courier New"/>
-          <w:color w:val="C00000"/>
-        </w:rPr>
-        <w:t xml:space="preserve">it is possible that some hidden </w:t>
-      </w:r>
-      <w:r>
-        <w:rPr>
-          <w:rFonts w:ascii="Helvetica Neue" w:hAnsi="Helvetica Neue" w:cs="Courier New"/>
-          <w:color w:val="C00000"/>
-        </w:rPr>
-        <w:t>gems are present for those interested in follow-up studies.</w:t>
+        <w:t>value of describing in detail a more s</w:t>
+      </w:r>
+      <w:bookmarkStart w:id="0" w:name="_GoBack"/>
+      <w:bookmarkEnd w:id="0"/>
+      <w:r>
+        <w:rPr>
+          <w:rFonts w:ascii="Helvetica Neue" w:hAnsi="Helvetica Neue" w:cs="Courier New"/>
+          <w:color w:val="C00000"/>
+        </w:rPr>
+        <w:t xml:space="preserve">ophisticated and accurate linear regression method to analyze a two-factor expression experiment that works much better than simple pairwise comparisons (which suffers from artifacts due to assumptions, cutoffs, </w:t>
+      </w:r>
+      <w:proofErr w:type="spellStart"/>
+      <w:r>
+        <w:rPr>
+          <w:rFonts w:ascii="Helvetica Neue" w:hAnsi="Helvetica Neue" w:cs="Courier New"/>
+          <w:color w:val="C00000"/>
+        </w:rPr>
+        <w:t>etc</w:t>
+      </w:r>
+      <w:proofErr w:type="spellEnd"/>
+      <w:r>
+        <w:rPr>
+          <w:rFonts w:ascii="Helvetica Neue" w:hAnsi="Helvetica Neue" w:cs="Courier New"/>
+          <w:color w:val="C00000"/>
+        </w:rPr>
+        <w:t>).  It’s not clear that a lot of new information about the biology of aging or sperm loss is learned from the resultant datasets, although it is possible that some hidden gems are present for those interested in follow-up studies.</w:t>
       </w:r>
     </w:p>
     <w:p>
@@ -756,14 +628,94 @@
           <w:rFonts w:ascii="Helvetica Neue" w:hAnsi="Helvetica Neue" w:cs="Courier New"/>
           <w:color w:val="C00000"/>
         </w:rPr>
-        <w:t>the reader not yet understanding how they did their study (ie did not perform pairwise comparisons).  The statement about fog-2 mutants phenocopying d6 wt is confusing.  Do the authors mean that d1 fog</w:t>
-      </w:r>
-      <w:r>
-        <w:rPr>
-          <w:rFonts w:ascii="Helvetica Neue" w:hAnsi="Helvetica Neue" w:cs="Courier New"/>
-          <w:color w:val="C00000"/>
-        </w:rPr>
-        <w:t xml:space="preserve">-2 mutants phenocopy d6 wt, and </w:t>
+        <w:t>the reader not yet understanding how they did their study (</w:t>
+      </w:r>
+      <w:proofErr w:type="spellStart"/>
+      <w:r>
+        <w:rPr>
+          <w:rFonts w:ascii="Helvetica Neue" w:hAnsi="Helvetica Neue" w:cs="Courier New"/>
+          <w:color w:val="C00000"/>
+        </w:rPr>
+        <w:t>ie</w:t>
+      </w:r>
+      <w:proofErr w:type="spellEnd"/>
+      <w:r>
+        <w:rPr>
+          <w:rFonts w:ascii="Helvetica Neue" w:hAnsi="Helvetica Neue" w:cs="Courier New"/>
+          <w:color w:val="C00000"/>
+        </w:rPr>
+        <w:t xml:space="preserve"> did not perform pairwise comparisons).  The statement about fog-2 mutants </w:t>
+      </w:r>
+      <w:proofErr w:type="spellStart"/>
+      <w:r>
+        <w:rPr>
+          <w:rFonts w:ascii="Helvetica Neue" w:hAnsi="Helvetica Neue" w:cs="Courier New"/>
+          <w:color w:val="C00000"/>
+        </w:rPr>
+        <w:t>phenocopying</w:t>
+      </w:r>
+      <w:proofErr w:type="spellEnd"/>
+      <w:r>
+        <w:rPr>
+          <w:rFonts w:ascii="Helvetica Neue" w:hAnsi="Helvetica Neue" w:cs="Courier New"/>
+          <w:color w:val="C00000"/>
+        </w:rPr>
+        <w:t xml:space="preserve"> d6 </w:t>
+      </w:r>
+      <w:proofErr w:type="spellStart"/>
+      <w:r>
+        <w:rPr>
+          <w:rFonts w:ascii="Helvetica Neue" w:hAnsi="Helvetica Neue" w:cs="Courier New"/>
+          <w:color w:val="C00000"/>
+        </w:rPr>
+        <w:t>wt</w:t>
+      </w:r>
+      <w:proofErr w:type="spellEnd"/>
+      <w:r>
+        <w:rPr>
+          <w:rFonts w:ascii="Helvetica Neue" w:hAnsi="Helvetica Neue" w:cs="Courier New"/>
+          <w:color w:val="C00000"/>
+        </w:rPr>
+        <w:t xml:space="preserve"> is confusing.  Do the authors mean that d1 fog</w:t>
+      </w:r>
+      <w:r>
+        <w:rPr>
+          <w:rFonts w:ascii="Helvetica Neue" w:hAnsi="Helvetica Neue" w:cs="Courier New"/>
+          <w:color w:val="C00000"/>
+        </w:rPr>
+        <w:t xml:space="preserve">-2 mutants </w:t>
+      </w:r>
+      <w:proofErr w:type="spellStart"/>
+      <w:r>
+        <w:rPr>
+          <w:rFonts w:ascii="Helvetica Neue" w:hAnsi="Helvetica Neue" w:cs="Courier New"/>
+          <w:color w:val="C00000"/>
+        </w:rPr>
+        <w:t>phenocopy</w:t>
+      </w:r>
+      <w:proofErr w:type="spellEnd"/>
+      <w:r>
+        <w:rPr>
+          <w:rFonts w:ascii="Helvetica Neue" w:hAnsi="Helvetica Neue" w:cs="Courier New"/>
+          <w:color w:val="C00000"/>
+        </w:rPr>
+        <w:t xml:space="preserve"> d6 </w:t>
+      </w:r>
+      <w:proofErr w:type="spellStart"/>
+      <w:r>
+        <w:rPr>
+          <w:rFonts w:ascii="Helvetica Neue" w:hAnsi="Helvetica Neue" w:cs="Courier New"/>
+          <w:color w:val="C00000"/>
+        </w:rPr>
+        <w:t>wt</w:t>
+      </w:r>
+      <w:proofErr w:type="spellEnd"/>
+      <w:r>
+        <w:rPr>
+          <w:rFonts w:ascii="Helvetica Neue" w:hAnsi="Helvetica Neue" w:cs="Courier New"/>
+          <w:color w:val="C00000"/>
+        </w:rPr>
+        <w:t xml:space="preserve">, and </w:t>
       </w:r>
       <w:r>
         <w:rPr>
@@ -920,7 +872,23 @@
           <w:rFonts w:ascii="Helvetica Neue" w:hAnsi="Helvetica Neue" w:cs="Courier New"/>
           <w:color w:val="000000" w:themeColor="text1"/>
         </w:rPr>
-        <w:t>. We have removed the term ‘phenocopying’ and replaced it with a non-jargon phrase.</w:t>
+        <w:t>. We have removed the term ‘</w:t>
+      </w:r>
+      <w:proofErr w:type="spellStart"/>
+      <w:r>
+        <w:rPr>
+          <w:rFonts w:ascii="Helvetica Neue" w:hAnsi="Helvetica Neue" w:cs="Courier New"/>
+          <w:color w:val="000000" w:themeColor="text1"/>
+        </w:rPr>
+        <w:t>phenocopying</w:t>
+      </w:r>
+      <w:proofErr w:type="spellEnd"/>
+      <w:r>
+        <w:rPr>
+          <w:rFonts w:ascii="Helvetica Neue" w:hAnsi="Helvetica Neue" w:cs="Courier New"/>
+          <w:color w:val="000000" w:themeColor="text1"/>
+        </w:rPr>
+        <w:t>’ and replaced it with a non-jargon phrase.</w:t>
       </w:r>
       <w:r>
         <w:rPr>
@@ -1324,6 +1292,13 @@
           <w:rFonts w:ascii="Helvetica Neue" w:hAnsi="Helvetica Neue" w:cs="Courier New"/>
           <w:color w:val="C00000"/>
         </w:rPr>
+        <w:t xml:space="preserve">Reviewer comment: </w:t>
+      </w:r>
+      <w:r>
+        <w:rPr>
+          <w:rFonts w:ascii="Helvetica Neue" w:hAnsi="Helvetica Neue" w:cs="Courier New"/>
+          <w:color w:val="C00000"/>
+        </w:rPr>
         <w:t>There is a throwaway line in the Figure legend for Fig 3 about fog-2 having “more RNA” than wild type at both collection points.  Why?  Should be discussed.</w:t>
       </w:r>
     </w:p>
@@ -1389,6 +1364,13 @@
           <w:rFonts w:ascii="Helvetica Neue" w:hAnsi="Helvetica Neue" w:cs="Courier New"/>
           <w:color w:val="000000" w:themeColor="text1"/>
         </w:rPr>
+        <w:t xml:space="preserve">Author response: </w:t>
+      </w:r>
+      <w:r>
+        <w:rPr>
+          <w:rFonts w:ascii="Helvetica Neue" w:hAnsi="Helvetica Neue" w:cs="Courier New"/>
+          <w:color w:val="000000" w:themeColor="text1"/>
+        </w:rPr>
         <w:t>We apologize for the confusion. Our point was not that one sample had “more mRNA” than the other at either collection point. Rather,</w:t>
       </w:r>
       <w:r>
@@ -1540,66 +1522,112 @@
           <w:rFonts w:ascii="Helvetica Neue" w:hAnsi="Helvetica Neue" w:cs="Courier New"/>
           <w:color w:val="C00000"/>
         </w:rPr>
-        <w:t>Line 264 – The authors state “terms like AB and midbody likely reflect the impact of fog-2(lf) on the germline”.  This could be explained more – why these terms?  AB refers to the AB blastomere, presumably.  How can this be related to the germ line?</w:t>
-      </w:r>
-    </w:p>
-    <w:p>
-      <w:pPr>
-        <w:tabs>
-          <w:tab w:val="left" w:pos="916"/>
-          <w:tab w:val="left" w:pos="1832"/>
-          <w:tab w:val="left" w:pos="2748"/>
-          <w:tab w:val="left" w:pos="3664"/>
-          <w:tab w:val="left" w:pos="4580"/>
-          <w:tab w:val="left" w:pos="5496"/>
-          <w:tab w:val="left" w:pos="6412"/>
-          <w:tab w:val="left" w:pos="7328"/>
-          <w:tab w:val="left" w:pos="8244"/>
-          <w:tab w:val="left" w:pos="9160"/>
-          <w:tab w:val="left" w:pos="10076"/>
-          <w:tab w:val="left" w:pos="10992"/>
-          <w:tab w:val="left" w:pos="11908"/>
-          <w:tab w:val="left" w:pos="12824"/>
-          <w:tab w:val="left" w:pos="13740"/>
-          <w:tab w:val="left" w:pos="14656"/>
-        </w:tabs>
-        <w:spacing w:line="270" w:lineRule="atLeast"/>
-        <w:jc w:val="both"/>
-        <w:textAlignment w:val="baseline"/>
-        <w:rPr>
-          <w:rFonts w:ascii="Helvetica Neue" w:hAnsi="Helvetica Neue" w:cs="Courier New"/>
-          <w:color w:val="C00000"/>
-        </w:rPr>
-      </w:pPr>
-    </w:p>
-    <w:p>
-      <w:pPr>
-        <w:tabs>
-          <w:tab w:val="left" w:pos="916"/>
-          <w:tab w:val="left" w:pos="1832"/>
-          <w:tab w:val="left" w:pos="2748"/>
-          <w:tab w:val="left" w:pos="3664"/>
-          <w:tab w:val="left" w:pos="4580"/>
-          <w:tab w:val="left" w:pos="5496"/>
-          <w:tab w:val="left" w:pos="6412"/>
-          <w:tab w:val="left" w:pos="7328"/>
-          <w:tab w:val="left" w:pos="8244"/>
-          <w:tab w:val="left" w:pos="9160"/>
-          <w:tab w:val="left" w:pos="10076"/>
-          <w:tab w:val="left" w:pos="10992"/>
-          <w:tab w:val="left" w:pos="11908"/>
-          <w:tab w:val="left" w:pos="12824"/>
-          <w:tab w:val="left" w:pos="13740"/>
-          <w:tab w:val="left" w:pos="14656"/>
-        </w:tabs>
-        <w:spacing w:line="270" w:lineRule="atLeast"/>
-        <w:jc w:val="both"/>
-        <w:textAlignment w:val="baseline"/>
-        <w:rPr>
-          <w:rFonts w:ascii="Helvetica Neue" w:hAnsi="Helvetica Neue" w:cs="Courier New"/>
-          <w:color w:val="000000" w:themeColor="text1"/>
-        </w:rPr>
-      </w:pPr>
+        <w:t xml:space="preserve">Reviewer comment: </w:t>
+      </w:r>
+      <w:r>
+        <w:rPr>
+          <w:rFonts w:ascii="Helvetica Neue" w:hAnsi="Helvetica Neue" w:cs="Courier New"/>
+          <w:color w:val="C00000"/>
+        </w:rPr>
+        <w:t xml:space="preserve">Line 264 – The authors state “terms like AB and </w:t>
+      </w:r>
+      <w:proofErr w:type="spellStart"/>
+      <w:r>
+        <w:rPr>
+          <w:rFonts w:ascii="Helvetica Neue" w:hAnsi="Helvetica Neue" w:cs="Courier New"/>
+          <w:color w:val="C00000"/>
+        </w:rPr>
+        <w:t>midbody</w:t>
+      </w:r>
+      <w:proofErr w:type="spellEnd"/>
+      <w:r>
+        <w:rPr>
+          <w:rFonts w:ascii="Helvetica Neue" w:hAnsi="Helvetica Neue" w:cs="Courier New"/>
+          <w:color w:val="C00000"/>
+        </w:rPr>
+        <w:t xml:space="preserve"> likely reflect the impact of fog-2(lf) on the germline”.  This could be explained more – why these terms?  AB refers to the AB </w:t>
+      </w:r>
+      <w:proofErr w:type="spellStart"/>
+      <w:r>
+        <w:rPr>
+          <w:rFonts w:ascii="Helvetica Neue" w:hAnsi="Helvetica Neue" w:cs="Courier New"/>
+          <w:color w:val="C00000"/>
+        </w:rPr>
+        <w:t>blastomere</w:t>
+      </w:r>
+      <w:proofErr w:type="spellEnd"/>
+      <w:r>
+        <w:rPr>
+          <w:rFonts w:ascii="Helvetica Neue" w:hAnsi="Helvetica Neue" w:cs="Courier New"/>
+          <w:color w:val="C00000"/>
+        </w:rPr>
+        <w:t>, presumably.  How can this be related to the germ line?</w:t>
+      </w:r>
+    </w:p>
+    <w:p>
+      <w:pPr>
+        <w:tabs>
+          <w:tab w:val="left" w:pos="916"/>
+          <w:tab w:val="left" w:pos="1832"/>
+          <w:tab w:val="left" w:pos="2748"/>
+          <w:tab w:val="left" w:pos="3664"/>
+          <w:tab w:val="left" w:pos="4580"/>
+          <w:tab w:val="left" w:pos="5496"/>
+          <w:tab w:val="left" w:pos="6412"/>
+          <w:tab w:val="left" w:pos="7328"/>
+          <w:tab w:val="left" w:pos="8244"/>
+          <w:tab w:val="left" w:pos="9160"/>
+          <w:tab w:val="left" w:pos="10076"/>
+          <w:tab w:val="left" w:pos="10992"/>
+          <w:tab w:val="left" w:pos="11908"/>
+          <w:tab w:val="left" w:pos="12824"/>
+          <w:tab w:val="left" w:pos="13740"/>
+          <w:tab w:val="left" w:pos="14656"/>
+        </w:tabs>
+        <w:spacing w:line="270" w:lineRule="atLeast"/>
+        <w:jc w:val="both"/>
+        <w:textAlignment w:val="baseline"/>
+        <w:rPr>
+          <w:rFonts w:ascii="Helvetica Neue" w:hAnsi="Helvetica Neue" w:cs="Courier New"/>
+          <w:color w:val="C00000"/>
+        </w:rPr>
+      </w:pPr>
+    </w:p>
+    <w:p>
+      <w:pPr>
+        <w:tabs>
+          <w:tab w:val="left" w:pos="916"/>
+          <w:tab w:val="left" w:pos="1832"/>
+          <w:tab w:val="left" w:pos="2748"/>
+          <w:tab w:val="left" w:pos="3664"/>
+          <w:tab w:val="left" w:pos="4580"/>
+          <w:tab w:val="left" w:pos="5496"/>
+          <w:tab w:val="left" w:pos="6412"/>
+          <w:tab w:val="left" w:pos="7328"/>
+          <w:tab w:val="left" w:pos="8244"/>
+          <w:tab w:val="left" w:pos="9160"/>
+          <w:tab w:val="left" w:pos="10076"/>
+          <w:tab w:val="left" w:pos="10992"/>
+          <w:tab w:val="left" w:pos="11908"/>
+          <w:tab w:val="left" w:pos="12824"/>
+          <w:tab w:val="left" w:pos="13740"/>
+          <w:tab w:val="left" w:pos="14656"/>
+        </w:tabs>
+        <w:spacing w:line="270" w:lineRule="atLeast"/>
+        <w:jc w:val="both"/>
+        <w:textAlignment w:val="baseline"/>
+        <w:rPr>
+          <w:rFonts w:ascii="Helvetica Neue" w:hAnsi="Helvetica Neue" w:cs="Courier New"/>
+          <w:color w:val="000000" w:themeColor="text1"/>
+        </w:rPr>
+      </w:pPr>
+      <w:r>
+        <w:rPr>
+          <w:rFonts w:ascii="Helvetica Neue" w:hAnsi="Helvetica Neue" w:cs="Courier New"/>
+          <w:color w:val="000000" w:themeColor="text1"/>
+        </w:rPr>
+        <w:t xml:space="preserve">Author response: </w:t>
+      </w:r>
       <w:r>
         <w:rPr>
           <w:rFonts w:ascii="Helvetica Neue" w:hAnsi="Helvetica Neue" w:cs="Courier New"/>
@@ -1699,6 +1727,13 @@
           <w:rFonts w:ascii="Helvetica Neue" w:hAnsi="Helvetica Neue" w:cs="Courier New"/>
           <w:color w:val="C00000"/>
         </w:rPr>
+        <w:t xml:space="preserve">Reviewer comment: </w:t>
+      </w:r>
+      <w:r>
+        <w:rPr>
+          <w:rFonts w:ascii="Helvetica Neue" w:hAnsi="Helvetica Neue" w:cs="Courier New"/>
+          <w:color w:val="C00000"/>
+        </w:rPr>
         <w:t>Line 320 – missing a reference</w:t>
       </w:r>
     </w:p>
@@ -1721,6 +1756,13 @@
       </w:r>
       <w:r>
         <w:rPr>
+          <w:rFonts w:ascii="Helvetica Neue" w:hAnsi="Helvetica Neue" w:cs="Courier New"/>
+          <w:color w:val="000000" w:themeColor="text1"/>
+        </w:rPr>
+        <w:t xml:space="preserve">Author response: </w:t>
+      </w:r>
+      <w:r>
+        <w:rPr>
           <w:rFonts w:ascii="Helvetica Neue" w:eastAsia="Times New Roman" w:hAnsi="Helvetica Neue" w:cs="Times New Roman"/>
           <w:color w:val="000000" w:themeColor="text1"/>
         </w:rPr>
@@ -1733,9 +1775,9 @@
         </w:rPr>
         <w:br/>
       </w:r>
-      <w:bookmarkStart w:id="0" w:name="4"/>
-    </w:p>
-    <w:bookmarkEnd w:id="0"/>
+      <w:bookmarkStart w:id="1" w:name="4"/>
+    </w:p>
+    <w:bookmarkEnd w:id="1"/>
     <w:p>
       <w:pPr>
         <w:textAlignment w:val="baseline"/>
@@ -1819,72 +1861,104 @@
           <w:rFonts w:ascii="Helvetica Neue" w:hAnsi="Helvetica Neue" w:cs="Courier New"/>
           <w:color w:val="C00000"/>
         </w:rPr>
-        <w:t>Review of: “The C. elegans female state: Decoupling the transcriptomic effects of aging and sperm-status”</w:t>
-      </w:r>
-    </w:p>
-    <w:p>
-      <w:pPr>
-        <w:tabs>
-          <w:tab w:val="left" w:pos="916"/>
-          <w:tab w:val="left" w:pos="1832"/>
-          <w:tab w:val="left" w:pos="2748"/>
-          <w:tab w:val="left" w:pos="3664"/>
-          <w:tab w:val="left" w:pos="4580"/>
-          <w:tab w:val="left" w:pos="5496"/>
-          <w:tab w:val="left" w:pos="6412"/>
-          <w:tab w:val="left" w:pos="7328"/>
-          <w:tab w:val="left" w:pos="8244"/>
-          <w:tab w:val="left" w:pos="9160"/>
-          <w:tab w:val="left" w:pos="10076"/>
-          <w:tab w:val="left" w:pos="10992"/>
-          <w:tab w:val="left" w:pos="11908"/>
-          <w:tab w:val="left" w:pos="12824"/>
-          <w:tab w:val="left" w:pos="13740"/>
-          <w:tab w:val="left" w:pos="14656"/>
-        </w:tabs>
-        <w:spacing w:line="270" w:lineRule="atLeast"/>
-        <w:jc w:val="both"/>
-        <w:textAlignment w:val="baseline"/>
-        <w:rPr>
-          <w:rFonts w:ascii="Helvetica Neue" w:hAnsi="Helvetica Neue" w:cs="Courier New"/>
-          <w:color w:val="C00000"/>
-        </w:rPr>
-      </w:pPr>
-    </w:p>
-    <w:p>
-      <w:pPr>
-        <w:tabs>
-          <w:tab w:val="left" w:pos="916"/>
-          <w:tab w:val="left" w:pos="1832"/>
-          <w:tab w:val="left" w:pos="2748"/>
-          <w:tab w:val="left" w:pos="3664"/>
-          <w:tab w:val="left" w:pos="4580"/>
-          <w:tab w:val="left" w:pos="5496"/>
-          <w:tab w:val="left" w:pos="6412"/>
-          <w:tab w:val="left" w:pos="7328"/>
-          <w:tab w:val="left" w:pos="8244"/>
-          <w:tab w:val="left" w:pos="9160"/>
-          <w:tab w:val="left" w:pos="10076"/>
-          <w:tab w:val="left" w:pos="10992"/>
-          <w:tab w:val="left" w:pos="11908"/>
-          <w:tab w:val="left" w:pos="12824"/>
-          <w:tab w:val="left" w:pos="13740"/>
-          <w:tab w:val="left" w:pos="14656"/>
-        </w:tabs>
-        <w:spacing w:line="270" w:lineRule="atLeast"/>
-        <w:jc w:val="both"/>
-        <w:textAlignment w:val="baseline"/>
-        <w:rPr>
-          <w:rFonts w:ascii="Helvetica Neue" w:hAnsi="Helvetica Neue" w:cs="Courier New"/>
-          <w:color w:val="C00000"/>
-        </w:rPr>
-      </w:pPr>
-      <w:r>
-        <w:rPr>
-          <w:rFonts w:ascii="Helvetica Neue" w:hAnsi="Helvetica Neue" w:cs="Courier New"/>
-          <w:color w:val="C00000"/>
-        </w:rPr>
-        <w:t>Summary: In this manuscript, the authors dissect the relationship between time and reproductive status in aging C. elegans hermaphrodites. To do so, they compar</w:t>
+        <w:t xml:space="preserve">Review of: “The C. </w:t>
+      </w:r>
+      <w:proofErr w:type="spellStart"/>
+      <w:r>
+        <w:rPr>
+          <w:rFonts w:ascii="Helvetica Neue" w:hAnsi="Helvetica Neue" w:cs="Courier New"/>
+          <w:color w:val="C00000"/>
+        </w:rPr>
+        <w:t>elegans</w:t>
+      </w:r>
+      <w:proofErr w:type="spellEnd"/>
+      <w:r>
+        <w:rPr>
+          <w:rFonts w:ascii="Helvetica Neue" w:hAnsi="Helvetica Neue" w:cs="Courier New"/>
+          <w:color w:val="C00000"/>
+        </w:rPr>
+        <w:t xml:space="preserve"> female state: Decoupling the transcriptomic effects of aging and sperm-status”</w:t>
+      </w:r>
+    </w:p>
+    <w:p>
+      <w:pPr>
+        <w:tabs>
+          <w:tab w:val="left" w:pos="916"/>
+          <w:tab w:val="left" w:pos="1832"/>
+          <w:tab w:val="left" w:pos="2748"/>
+          <w:tab w:val="left" w:pos="3664"/>
+          <w:tab w:val="left" w:pos="4580"/>
+          <w:tab w:val="left" w:pos="5496"/>
+          <w:tab w:val="left" w:pos="6412"/>
+          <w:tab w:val="left" w:pos="7328"/>
+          <w:tab w:val="left" w:pos="8244"/>
+          <w:tab w:val="left" w:pos="9160"/>
+          <w:tab w:val="left" w:pos="10076"/>
+          <w:tab w:val="left" w:pos="10992"/>
+          <w:tab w:val="left" w:pos="11908"/>
+          <w:tab w:val="left" w:pos="12824"/>
+          <w:tab w:val="left" w:pos="13740"/>
+          <w:tab w:val="left" w:pos="14656"/>
+        </w:tabs>
+        <w:spacing w:line="270" w:lineRule="atLeast"/>
+        <w:jc w:val="both"/>
+        <w:textAlignment w:val="baseline"/>
+        <w:rPr>
+          <w:rFonts w:ascii="Helvetica Neue" w:hAnsi="Helvetica Neue" w:cs="Courier New"/>
+          <w:color w:val="C00000"/>
+        </w:rPr>
+      </w:pPr>
+    </w:p>
+    <w:p>
+      <w:pPr>
+        <w:tabs>
+          <w:tab w:val="left" w:pos="916"/>
+          <w:tab w:val="left" w:pos="1832"/>
+          <w:tab w:val="left" w:pos="2748"/>
+          <w:tab w:val="left" w:pos="3664"/>
+          <w:tab w:val="left" w:pos="4580"/>
+          <w:tab w:val="left" w:pos="5496"/>
+          <w:tab w:val="left" w:pos="6412"/>
+          <w:tab w:val="left" w:pos="7328"/>
+          <w:tab w:val="left" w:pos="8244"/>
+          <w:tab w:val="left" w:pos="9160"/>
+          <w:tab w:val="left" w:pos="10076"/>
+          <w:tab w:val="left" w:pos="10992"/>
+          <w:tab w:val="left" w:pos="11908"/>
+          <w:tab w:val="left" w:pos="12824"/>
+          <w:tab w:val="left" w:pos="13740"/>
+          <w:tab w:val="left" w:pos="14656"/>
+        </w:tabs>
+        <w:spacing w:line="270" w:lineRule="atLeast"/>
+        <w:jc w:val="both"/>
+        <w:textAlignment w:val="baseline"/>
+        <w:rPr>
+          <w:rFonts w:ascii="Helvetica Neue" w:hAnsi="Helvetica Neue" w:cs="Courier New"/>
+          <w:color w:val="C00000"/>
+        </w:rPr>
+      </w:pPr>
+      <w:r>
+        <w:rPr>
+          <w:rFonts w:ascii="Helvetica Neue" w:hAnsi="Helvetica Neue" w:cs="Courier New"/>
+          <w:color w:val="C00000"/>
+        </w:rPr>
+        <w:t xml:space="preserve">Summary: In this manuscript, the authors dissect the relationship between time and reproductive status in aging C. </w:t>
+      </w:r>
+      <w:proofErr w:type="spellStart"/>
+      <w:r>
+        <w:rPr>
+          <w:rFonts w:ascii="Helvetica Neue" w:hAnsi="Helvetica Neue" w:cs="Courier New"/>
+          <w:color w:val="C00000"/>
+        </w:rPr>
+        <w:t>elegans</w:t>
+      </w:r>
+      <w:proofErr w:type="spellEnd"/>
+      <w:r>
+        <w:rPr>
+          <w:rFonts w:ascii="Helvetica Neue" w:hAnsi="Helvetica Neue" w:cs="Courier New"/>
+          <w:color w:val="C00000"/>
+        </w:rPr>
+        <w:t xml:space="preserve"> hermaphrodites. To do so, they compar</w:t>
       </w:r>
       <w:r>
         <w:rPr>
@@ -2183,66 +2257,96 @@
           <w:rFonts w:ascii="Helvetica Neue" w:hAnsi="Helvetica Neue" w:cs="Courier New"/>
           <w:color w:val="C00000"/>
         </w:rPr>
-        <w:t>(1) The use of the term ‘female state’ is misleading and must be eliminated. Although C. elegans XX animals that never produce sperm can be referred to as females as a way of comparing them to the state of their XX ancestors, this term may not be used for animals that have made sperm but then used all of them up. Perhaps the best approach would be to use ‘reproductively active’ for hermaphrodites with sperm, and ‘sperm depleted’ for hermaphrodites that no longer have sperm. This change would also provide a more natural rhetorical framework for the paper, since the conclusion would no longer be anticipated by the language chosen to describe the older hermaphrodites.</w:t>
-      </w:r>
-    </w:p>
-    <w:p>
-      <w:pPr>
-        <w:tabs>
-          <w:tab w:val="left" w:pos="916"/>
-          <w:tab w:val="left" w:pos="1832"/>
-          <w:tab w:val="left" w:pos="2748"/>
-          <w:tab w:val="left" w:pos="3664"/>
-          <w:tab w:val="left" w:pos="4580"/>
-          <w:tab w:val="left" w:pos="5496"/>
-          <w:tab w:val="left" w:pos="6412"/>
-          <w:tab w:val="left" w:pos="7328"/>
-          <w:tab w:val="left" w:pos="8244"/>
-          <w:tab w:val="left" w:pos="9160"/>
-          <w:tab w:val="left" w:pos="10076"/>
-          <w:tab w:val="left" w:pos="10992"/>
-          <w:tab w:val="left" w:pos="11908"/>
-          <w:tab w:val="left" w:pos="12824"/>
-          <w:tab w:val="left" w:pos="13740"/>
-          <w:tab w:val="left" w:pos="14656"/>
-        </w:tabs>
-        <w:spacing w:line="270" w:lineRule="atLeast"/>
-        <w:jc w:val="both"/>
-        <w:textAlignment w:val="baseline"/>
-        <w:rPr>
-          <w:rFonts w:ascii="Helvetica Neue" w:hAnsi="Helvetica Neue" w:cs="Courier New"/>
-          <w:color w:val="C00000"/>
-        </w:rPr>
-      </w:pPr>
-    </w:p>
-    <w:p>
-      <w:pPr>
-        <w:tabs>
-          <w:tab w:val="left" w:pos="916"/>
-          <w:tab w:val="left" w:pos="1832"/>
-          <w:tab w:val="left" w:pos="2748"/>
-          <w:tab w:val="left" w:pos="3664"/>
-          <w:tab w:val="left" w:pos="4580"/>
-          <w:tab w:val="left" w:pos="5496"/>
-          <w:tab w:val="left" w:pos="6412"/>
-          <w:tab w:val="left" w:pos="7328"/>
-          <w:tab w:val="left" w:pos="8244"/>
-          <w:tab w:val="left" w:pos="9160"/>
-          <w:tab w:val="left" w:pos="10076"/>
-          <w:tab w:val="left" w:pos="10992"/>
-          <w:tab w:val="left" w:pos="11908"/>
-          <w:tab w:val="left" w:pos="12824"/>
-          <w:tab w:val="left" w:pos="13740"/>
-          <w:tab w:val="left" w:pos="14656"/>
-        </w:tabs>
-        <w:spacing w:line="270" w:lineRule="atLeast"/>
-        <w:jc w:val="both"/>
-        <w:textAlignment w:val="baseline"/>
-        <w:rPr>
-          <w:rFonts w:ascii="Helvetica Neue" w:hAnsi="Helvetica Neue" w:cs="Courier New"/>
-          <w:color w:val="000000" w:themeColor="text1"/>
-        </w:rPr>
-      </w:pPr>
+        <w:t xml:space="preserve">Reviewer comment: </w:t>
+      </w:r>
+      <w:r>
+        <w:rPr>
+          <w:rFonts w:ascii="Helvetica Neue" w:hAnsi="Helvetica Neue" w:cs="Courier New"/>
+          <w:color w:val="C00000"/>
+        </w:rPr>
+        <w:t xml:space="preserve">(1) The use of the term ‘female state’ is misleading and must be eliminated. Although C. </w:t>
+      </w:r>
+      <w:proofErr w:type="spellStart"/>
+      <w:r>
+        <w:rPr>
+          <w:rFonts w:ascii="Helvetica Neue" w:hAnsi="Helvetica Neue" w:cs="Courier New"/>
+          <w:color w:val="C00000"/>
+        </w:rPr>
+        <w:t>elegans</w:t>
+      </w:r>
+      <w:proofErr w:type="spellEnd"/>
+      <w:r>
+        <w:rPr>
+          <w:rFonts w:ascii="Helvetica Neue" w:hAnsi="Helvetica Neue" w:cs="Courier New"/>
+          <w:color w:val="C00000"/>
+        </w:rPr>
+        <w:t xml:space="preserve"> XX animals that never produce sperm can be referred to as females as a way of comparing them to the state of their XX ancestors, this term may not be used for animals that have made sperm but then used all of them up. Perhaps the best approach would be to use ‘reproductively active’ for hermaphrodites with sperm, and ‘sperm depleted’ for hermaphrodites that no longer have sperm. This change would also provide a more natural rhetorical framework for the paper, since the conclusion would no longer be anticipated by the language chosen to describe the older hermaphrodites.</w:t>
+      </w:r>
+    </w:p>
+    <w:p>
+      <w:pPr>
+        <w:tabs>
+          <w:tab w:val="left" w:pos="916"/>
+          <w:tab w:val="left" w:pos="1832"/>
+          <w:tab w:val="left" w:pos="2748"/>
+          <w:tab w:val="left" w:pos="3664"/>
+          <w:tab w:val="left" w:pos="4580"/>
+          <w:tab w:val="left" w:pos="5496"/>
+          <w:tab w:val="left" w:pos="6412"/>
+          <w:tab w:val="left" w:pos="7328"/>
+          <w:tab w:val="left" w:pos="8244"/>
+          <w:tab w:val="left" w:pos="9160"/>
+          <w:tab w:val="left" w:pos="10076"/>
+          <w:tab w:val="left" w:pos="10992"/>
+          <w:tab w:val="left" w:pos="11908"/>
+          <w:tab w:val="left" w:pos="12824"/>
+          <w:tab w:val="left" w:pos="13740"/>
+          <w:tab w:val="left" w:pos="14656"/>
+        </w:tabs>
+        <w:spacing w:line="270" w:lineRule="atLeast"/>
+        <w:jc w:val="both"/>
+        <w:textAlignment w:val="baseline"/>
+        <w:rPr>
+          <w:rFonts w:ascii="Helvetica Neue" w:hAnsi="Helvetica Neue" w:cs="Courier New"/>
+          <w:color w:val="C00000"/>
+        </w:rPr>
+      </w:pPr>
+    </w:p>
+    <w:p>
+      <w:pPr>
+        <w:tabs>
+          <w:tab w:val="left" w:pos="916"/>
+          <w:tab w:val="left" w:pos="1832"/>
+          <w:tab w:val="left" w:pos="2748"/>
+          <w:tab w:val="left" w:pos="3664"/>
+          <w:tab w:val="left" w:pos="4580"/>
+          <w:tab w:val="left" w:pos="5496"/>
+          <w:tab w:val="left" w:pos="6412"/>
+          <w:tab w:val="left" w:pos="7328"/>
+          <w:tab w:val="left" w:pos="8244"/>
+          <w:tab w:val="left" w:pos="9160"/>
+          <w:tab w:val="left" w:pos="10076"/>
+          <w:tab w:val="left" w:pos="10992"/>
+          <w:tab w:val="left" w:pos="11908"/>
+          <w:tab w:val="left" w:pos="12824"/>
+          <w:tab w:val="left" w:pos="13740"/>
+          <w:tab w:val="left" w:pos="14656"/>
+        </w:tabs>
+        <w:spacing w:line="270" w:lineRule="atLeast"/>
+        <w:jc w:val="both"/>
+        <w:textAlignment w:val="baseline"/>
+        <w:rPr>
+          <w:rFonts w:ascii="Helvetica Neue" w:hAnsi="Helvetica Neue" w:cs="Courier New"/>
+          <w:color w:val="000000" w:themeColor="text1"/>
+        </w:rPr>
+      </w:pPr>
+      <w:r>
+        <w:rPr>
+          <w:rFonts w:ascii="Helvetica Neue" w:hAnsi="Helvetica Neue" w:cs="Courier New"/>
+          <w:color w:val="000000" w:themeColor="text1"/>
+        </w:rPr>
+        <w:t xml:space="preserve">Author response: </w:t>
+      </w:r>
       <w:r>
         <w:rPr>
           <w:rFonts w:ascii="Helvetica Neue" w:hAnsi="Helvetica Neue" w:cs="Courier New"/>
@@ -2250,12 +2354,21 @@
         </w:rPr>
         <w:t xml:space="preserve">We have amended the name of the state to ‘female-like state’. We choose this nomenclature because </w:t>
       </w:r>
-      <w:r>
-        <w:rPr>
-          <w:rFonts w:ascii="Helvetica Neue" w:hAnsi="Helvetica Neue" w:cs="Courier New"/>
-          <w:color w:val="000000" w:themeColor="text1"/>
-        </w:rPr>
-        <w:t xml:space="preserve">spermless animals of either genotype in our study have identical characteristics. </w:t>
+      <w:proofErr w:type="spellStart"/>
+      <w:r>
+        <w:rPr>
+          <w:rFonts w:ascii="Helvetica Neue" w:hAnsi="Helvetica Neue" w:cs="Courier New"/>
+          <w:color w:val="000000" w:themeColor="text1"/>
+        </w:rPr>
+        <w:t>spermless</w:t>
+      </w:r>
+      <w:proofErr w:type="spellEnd"/>
+      <w:r>
+        <w:rPr>
+          <w:rFonts w:ascii="Helvetica Neue" w:hAnsi="Helvetica Neue" w:cs="Courier New"/>
+          <w:color w:val="000000" w:themeColor="text1"/>
+        </w:rPr>
+        <w:t xml:space="preserve"> animals of either genotype in our study have identical characteristics. </w:t>
       </w:r>
       <w:r>
         <w:rPr>
@@ -2369,6 +2482,13 @@
           <w:rFonts w:ascii="Helvetica Neue" w:hAnsi="Helvetica Neue" w:cs="Courier New"/>
           <w:color w:val="C00000"/>
         </w:rPr>
+        <w:t xml:space="preserve">Reviewer comment: </w:t>
+      </w:r>
+      <w:r>
+        <w:rPr>
+          <w:rFonts w:ascii="Helvetica Neue" w:hAnsi="Helvetica Neue" w:cs="Courier New"/>
+          <w:color w:val="C00000"/>
+        </w:rPr>
         <w:t>(2) The authors claim on page 7 that it is not technically possible to determine if sperm introduced by males causes the same transcriptional</w:t>
       </w:r>
       <w:r>
@@ -2376,7 +2496,23 @@
           <w:rFonts w:ascii="Helvetica Neue" w:hAnsi="Helvetica Neue" w:cs="Courier New"/>
           <w:color w:val="C00000"/>
         </w:rPr>
-        <w:t xml:space="preserve"> state as those made by selfing </w:t>
+        <w:t xml:space="preserve"> state as those made by </w:t>
+      </w:r>
+      <w:proofErr w:type="spellStart"/>
+      <w:r>
+        <w:rPr>
+          <w:rFonts w:ascii="Helvetica Neue" w:hAnsi="Helvetica Neue" w:cs="Courier New"/>
+          <w:color w:val="C00000"/>
+        </w:rPr>
+        <w:t>selfing</w:t>
+      </w:r>
+      <w:proofErr w:type="spellEnd"/>
+      <w:r>
+        <w:rPr>
+          <w:rFonts w:ascii="Helvetica Neue" w:hAnsi="Helvetica Neue" w:cs="Courier New"/>
+          <w:color w:val="C00000"/>
+        </w:rPr>
+        <w:t xml:space="preserve"> </w:t>
       </w:r>
       <w:r>
         <w:rPr>
@@ -2532,6 +2668,13 @@
           <w:rFonts w:ascii="Helvetica Neue" w:hAnsi="Helvetica Neue" w:cs="Courier New"/>
           <w:color w:val="000000" w:themeColor="text1"/>
         </w:rPr>
+        <w:t xml:space="preserve">Author response: </w:t>
+      </w:r>
+      <w:r>
+        <w:rPr>
+          <w:rFonts w:ascii="Helvetica Neue" w:hAnsi="Helvetica Neue" w:cs="Courier New"/>
+          <w:color w:val="000000" w:themeColor="text1"/>
+        </w:rPr>
         <w:t>We have a</w:t>
       </w:r>
       <w:r>
@@ -2618,6 +2761,13 @@
           <w:rFonts w:ascii="Helvetica Neue" w:hAnsi="Helvetica Neue" w:cs="Courier New"/>
           <w:color w:val="C00000"/>
         </w:rPr>
+        <w:t xml:space="preserve">Reviewer comment: </w:t>
+      </w:r>
+      <w:r>
+        <w:rPr>
+          <w:rFonts w:ascii="Helvetica Neue" w:hAnsi="Helvetica Neue" w:cs="Courier New"/>
+          <w:color w:val="C00000"/>
+        </w:rPr>
         <w:t>(3) The phrase “fog-2(lf) transcript</w:t>
       </w:r>
       <w:r>
@@ -2625,73 +2775,96 @@
           <w:rFonts w:ascii="Helvetica Neue" w:hAnsi="Helvetica Neue" w:cs="Courier New"/>
           <w:color w:val="C00000"/>
         </w:rPr>
-        <w:t xml:space="preserve">ome” would seem to indicate all </w:t>
-      </w:r>
-      <w:r>
-        <w:rPr>
-          <w:rFonts w:ascii="Helvetica Neue" w:hAnsi="Helvetica Neue" w:cs="Courier New"/>
-          <w:color w:val="C00000"/>
-        </w:rPr>
-        <w:t>of the genes that are expressed in fog-2(lf) animals, but that does not appear to be how it is used here. Instead, the authors seem to be using it to mean all genes that differ in expression between fog-2 and the wild type. This must be clarified.</w:t>
-      </w:r>
-    </w:p>
-    <w:p>
-      <w:pPr>
-        <w:tabs>
-          <w:tab w:val="left" w:pos="916"/>
-          <w:tab w:val="left" w:pos="1832"/>
-          <w:tab w:val="left" w:pos="2748"/>
-          <w:tab w:val="left" w:pos="3664"/>
-          <w:tab w:val="left" w:pos="4580"/>
-          <w:tab w:val="left" w:pos="5496"/>
-          <w:tab w:val="left" w:pos="6412"/>
-          <w:tab w:val="left" w:pos="7328"/>
-          <w:tab w:val="left" w:pos="8244"/>
-          <w:tab w:val="left" w:pos="9160"/>
-          <w:tab w:val="left" w:pos="10076"/>
-          <w:tab w:val="left" w:pos="10992"/>
-          <w:tab w:val="left" w:pos="11908"/>
-          <w:tab w:val="left" w:pos="12824"/>
-          <w:tab w:val="left" w:pos="13740"/>
-          <w:tab w:val="left" w:pos="14656"/>
-        </w:tabs>
-        <w:spacing w:line="270" w:lineRule="atLeast"/>
-        <w:jc w:val="both"/>
-        <w:textAlignment w:val="baseline"/>
-        <w:rPr>
-          <w:rFonts w:ascii="Helvetica Neue" w:hAnsi="Helvetica Neue" w:cs="Courier New"/>
-          <w:color w:val="C00000"/>
-        </w:rPr>
-      </w:pPr>
-    </w:p>
-    <w:p>
-      <w:pPr>
-        <w:tabs>
-          <w:tab w:val="left" w:pos="916"/>
-          <w:tab w:val="left" w:pos="1832"/>
-          <w:tab w:val="left" w:pos="2748"/>
-          <w:tab w:val="left" w:pos="3664"/>
-          <w:tab w:val="left" w:pos="4580"/>
-          <w:tab w:val="left" w:pos="5496"/>
-          <w:tab w:val="left" w:pos="6412"/>
-          <w:tab w:val="left" w:pos="7328"/>
-          <w:tab w:val="left" w:pos="8244"/>
-          <w:tab w:val="left" w:pos="9160"/>
-          <w:tab w:val="left" w:pos="10076"/>
-          <w:tab w:val="left" w:pos="10992"/>
-          <w:tab w:val="left" w:pos="11908"/>
-          <w:tab w:val="left" w:pos="12824"/>
-          <w:tab w:val="left" w:pos="13740"/>
-          <w:tab w:val="left" w:pos="14656"/>
-        </w:tabs>
-        <w:spacing w:line="270" w:lineRule="atLeast"/>
-        <w:jc w:val="both"/>
-        <w:textAlignment w:val="baseline"/>
-        <w:rPr>
-          <w:rFonts w:ascii="Helvetica Neue" w:hAnsi="Helvetica Neue" w:cs="Courier New"/>
-          <w:color w:val="000000" w:themeColor="text1"/>
-        </w:rPr>
-      </w:pPr>
+        <w:t xml:space="preserve">ome” would seem to indicate </w:t>
+      </w:r>
+      <w:proofErr w:type="gramStart"/>
+      <w:r>
+        <w:rPr>
+          <w:rFonts w:ascii="Helvetica Neue" w:hAnsi="Helvetica Neue" w:cs="Courier New"/>
+          <w:color w:val="C00000"/>
+        </w:rPr>
+        <w:t xml:space="preserve">all </w:t>
+      </w:r>
+      <w:r>
+        <w:rPr>
+          <w:rFonts w:ascii="Helvetica Neue" w:hAnsi="Helvetica Neue" w:cs="Courier New"/>
+          <w:color w:val="C00000"/>
+        </w:rPr>
+        <w:t>of</w:t>
+      </w:r>
+      <w:proofErr w:type="gramEnd"/>
+      <w:r>
+        <w:rPr>
+          <w:rFonts w:ascii="Helvetica Neue" w:hAnsi="Helvetica Neue" w:cs="Courier New"/>
+          <w:color w:val="C00000"/>
+        </w:rPr>
+        <w:t xml:space="preserve"> the genes that are expressed in fog-2(lf) animals, but that does not appear to be how it is used here. Instead, the authors seem to be using it to mean all genes that differ in expression between fog-2 and the wild type. This must be clarified.</w:t>
+      </w:r>
+    </w:p>
+    <w:p>
+      <w:pPr>
+        <w:tabs>
+          <w:tab w:val="left" w:pos="916"/>
+          <w:tab w:val="left" w:pos="1832"/>
+          <w:tab w:val="left" w:pos="2748"/>
+          <w:tab w:val="left" w:pos="3664"/>
+          <w:tab w:val="left" w:pos="4580"/>
+          <w:tab w:val="left" w:pos="5496"/>
+          <w:tab w:val="left" w:pos="6412"/>
+          <w:tab w:val="left" w:pos="7328"/>
+          <w:tab w:val="left" w:pos="8244"/>
+          <w:tab w:val="left" w:pos="9160"/>
+          <w:tab w:val="left" w:pos="10076"/>
+          <w:tab w:val="left" w:pos="10992"/>
+          <w:tab w:val="left" w:pos="11908"/>
+          <w:tab w:val="left" w:pos="12824"/>
+          <w:tab w:val="left" w:pos="13740"/>
+          <w:tab w:val="left" w:pos="14656"/>
+        </w:tabs>
+        <w:spacing w:line="270" w:lineRule="atLeast"/>
+        <w:jc w:val="both"/>
+        <w:textAlignment w:val="baseline"/>
+        <w:rPr>
+          <w:rFonts w:ascii="Helvetica Neue" w:hAnsi="Helvetica Neue" w:cs="Courier New"/>
+          <w:color w:val="C00000"/>
+        </w:rPr>
+      </w:pPr>
+    </w:p>
+    <w:p>
+      <w:pPr>
+        <w:tabs>
+          <w:tab w:val="left" w:pos="916"/>
+          <w:tab w:val="left" w:pos="1832"/>
+          <w:tab w:val="left" w:pos="2748"/>
+          <w:tab w:val="left" w:pos="3664"/>
+          <w:tab w:val="left" w:pos="4580"/>
+          <w:tab w:val="left" w:pos="5496"/>
+          <w:tab w:val="left" w:pos="6412"/>
+          <w:tab w:val="left" w:pos="7328"/>
+          <w:tab w:val="left" w:pos="8244"/>
+          <w:tab w:val="left" w:pos="9160"/>
+          <w:tab w:val="left" w:pos="10076"/>
+          <w:tab w:val="left" w:pos="10992"/>
+          <w:tab w:val="left" w:pos="11908"/>
+          <w:tab w:val="left" w:pos="12824"/>
+          <w:tab w:val="left" w:pos="13740"/>
+          <w:tab w:val="left" w:pos="14656"/>
+        </w:tabs>
+        <w:spacing w:line="270" w:lineRule="atLeast"/>
+        <w:jc w:val="both"/>
+        <w:textAlignment w:val="baseline"/>
+        <w:rPr>
+          <w:rFonts w:ascii="Helvetica Neue" w:hAnsi="Helvetica Neue" w:cs="Courier New"/>
+          <w:color w:val="000000" w:themeColor="text1"/>
+        </w:rPr>
+      </w:pPr>
+      <w:r>
+        <w:rPr>
+          <w:rFonts w:ascii="Helvetica Neue" w:hAnsi="Helvetica Neue" w:cs="Courier New"/>
+          <w:color w:val="000000" w:themeColor="text1"/>
+        </w:rPr>
+        <w:t xml:space="preserve">Author response: </w:t>
+      </w:r>
       <w:r>
         <w:rPr>
           <w:rFonts w:ascii="Helvetica Neue" w:hAnsi="Helvetica Neue" w:cs="Courier New"/>
@@ -2762,6 +2935,13 @@
           <w:rFonts w:ascii="Helvetica Neue" w:hAnsi="Helvetica Neue" w:cs="Courier New"/>
           <w:color w:val="C00000"/>
         </w:rPr>
+        <w:t xml:space="preserve">Reviewer comment: </w:t>
+      </w:r>
+      <w:r>
+        <w:rPr>
+          <w:rFonts w:ascii="Helvetica Neue" w:hAnsi="Helvetica Neue" w:cs="Courier New"/>
+          <w:color w:val="C00000"/>
+        </w:rPr>
         <w:t>(4) On page 5, why would AB reflect germline? Does AB indicate a descendent of AB? Please explain.</w:t>
       </w:r>
     </w:p>
@@ -2827,6 +3007,13 @@
           <w:rFonts w:ascii="Helvetica Neue" w:hAnsi="Helvetica Neue" w:cs="Courier New"/>
           <w:color w:val="000000" w:themeColor="text1"/>
         </w:rPr>
+        <w:t xml:space="preserve">Author response: </w:t>
+      </w:r>
+      <w:r>
+        <w:rPr>
+          <w:rFonts w:ascii="Helvetica Neue" w:hAnsi="Helvetica Neue" w:cs="Courier New"/>
+          <w:color w:val="000000" w:themeColor="text1"/>
+        </w:rPr>
         <w:t xml:space="preserve">The </w:t>
       </w:r>
       <w:r>
@@ -2906,6 +3093,13 @@
           <w:rFonts w:ascii="Helvetica Neue" w:hAnsi="Helvetica Neue" w:cs="Courier New"/>
           <w:color w:val="C00000"/>
         </w:rPr>
+        <w:t xml:space="preserve">Reviewer comment: </w:t>
+      </w:r>
+      <w:r>
+        <w:rPr>
+          <w:rFonts w:ascii="Helvetica Neue" w:hAnsi="Helvetica Neue" w:cs="Courier New"/>
+          <w:color w:val="C00000"/>
+        </w:rPr>
         <w:t>(5) I am uncomfortable with the use of the term Phenotype enrichment of genes, since it implies there actually is a phenotypic difference. Is there a better alternative?</w:t>
       </w:r>
     </w:p>
@@ -2971,6 +3165,13 @@
           <w:rFonts w:ascii="Helvetica Neue" w:hAnsi="Helvetica Neue" w:cs="Courier New"/>
           <w:color w:val="000000" w:themeColor="text1"/>
         </w:rPr>
+        <w:t xml:space="preserve">Author response: </w:t>
+      </w:r>
+      <w:r>
+        <w:rPr>
+          <w:rFonts w:ascii="Helvetica Neue" w:hAnsi="Helvetica Neue" w:cs="Courier New"/>
+          <w:color w:val="000000" w:themeColor="text1"/>
+        </w:rPr>
         <w:t>We have amended the text</w:t>
       </w:r>
       <w:r>
@@ -3139,6 +3340,13 @@
           <w:rFonts w:ascii="Helvetica Neue" w:hAnsi="Helvetica Neue" w:cs="Courier New"/>
           <w:color w:val="C00000"/>
         </w:rPr>
+        <w:t xml:space="preserve">Reviewer comment: </w:t>
+      </w:r>
+      <w:r>
+        <w:rPr>
+          <w:rFonts w:ascii="Helvetica Neue" w:hAnsi="Helvetica Neue" w:cs="Courier New"/>
+          <w:color w:val="C00000"/>
+        </w:rPr>
         <w:t>Page 1:</w:t>
       </w:r>
       <w:r>
@@ -3147,7 +3355,23 @@
           <w:color w:val="C00000"/>
         </w:rPr>
         <w:tab/>
-        <w:t>Change “Although C. elegans is traditionally</w:t>
+        <w:t xml:space="preserve">Change “Although C. </w:t>
+      </w:r>
+      <w:proofErr w:type="spellStart"/>
+      <w:r>
+        <w:rPr>
+          <w:rFonts w:ascii="Helvetica Neue" w:hAnsi="Helvetica Neue" w:cs="Courier New"/>
+          <w:color w:val="C00000"/>
+        </w:rPr>
+        <w:t>elegans</w:t>
+      </w:r>
+      <w:proofErr w:type="spellEnd"/>
+      <w:r>
+        <w:rPr>
+          <w:rFonts w:ascii="Helvetica Neue" w:hAnsi="Helvetica Neue" w:cs="Courier New"/>
+          <w:color w:val="C00000"/>
+        </w:rPr>
+        <w:t xml:space="preserve"> is traditionally</w:t>
       </w:r>
       <w:r>
         <w:rPr>
@@ -3168,7 +3392,23 @@
           <w:rFonts w:ascii="Helvetica Neue" w:hAnsi="Helvetica Neue" w:cs="Courier New"/>
           <w:color w:val="C00000"/>
         </w:rPr>
-        <w:t xml:space="preserve">hough C. elegans XX animals are </w:t>
+        <w:t xml:space="preserve">hough C. </w:t>
+      </w:r>
+      <w:proofErr w:type="spellStart"/>
+      <w:r>
+        <w:rPr>
+          <w:rFonts w:ascii="Helvetica Neue" w:hAnsi="Helvetica Neue" w:cs="Courier New"/>
+          <w:color w:val="C00000"/>
+        </w:rPr>
+        <w:t>elegans</w:t>
+      </w:r>
+      <w:proofErr w:type="spellEnd"/>
+      <w:r>
+        <w:rPr>
+          <w:rFonts w:ascii="Helvetica Neue" w:hAnsi="Helvetica Neue" w:cs="Courier New"/>
+          <w:color w:val="C00000"/>
+        </w:rPr>
+        <w:t xml:space="preserve"> XX animals are </w:t>
       </w:r>
       <w:r>
         <w:rPr>
@@ -3240,6 +3480,13 @@
           <w:rFonts w:ascii="Helvetica Neue" w:hAnsi="Helvetica Neue" w:cs="Courier New"/>
           <w:color w:val="000000" w:themeColor="text1"/>
         </w:rPr>
+        <w:t xml:space="preserve">Author response: </w:t>
+      </w:r>
+      <w:r>
+        <w:rPr>
+          <w:rFonts w:ascii="Helvetica Neue" w:hAnsi="Helvetica Neue" w:cs="Courier New"/>
+          <w:color w:val="000000" w:themeColor="text1"/>
+        </w:rPr>
         <w:t>We have amended the text to incorporate this suggestion.</w:t>
       </w:r>
     </w:p>
@@ -3301,6 +3548,13 @@
           <w:color w:val="C00000"/>
         </w:rPr>
       </w:pPr>
+      <w:r>
+        <w:rPr>
+          <w:rFonts w:ascii="Helvetica Neue" w:hAnsi="Helvetica Neue" w:cs="Courier New"/>
+          <w:color w:val="C00000"/>
+        </w:rPr>
+        <w:t xml:space="preserve">Reviewer comment: </w:t>
+      </w:r>
       <w:r>
         <w:rPr>
           <w:rFonts w:ascii="Helvetica Neue" w:hAnsi="Helvetica Neue" w:cs="Courier New"/>
@@ -3379,6 +3633,13 @@
           <w:rFonts w:ascii="Helvetica Neue" w:hAnsi="Helvetica Neue" w:cs="Courier New"/>
           <w:color w:val="000000" w:themeColor="text1"/>
         </w:rPr>
+        <w:t xml:space="preserve">Author response: </w:t>
+      </w:r>
+      <w:r>
+        <w:rPr>
+          <w:rFonts w:ascii="Helvetica Neue" w:hAnsi="Helvetica Neue" w:cs="Courier New"/>
+          <w:color w:val="000000" w:themeColor="text1"/>
+        </w:rPr>
         <w:t>We have removed the indentation.</w:t>
       </w:r>
     </w:p>
@@ -3444,6 +3705,13 @@
           <w:rFonts w:ascii="Helvetica Neue" w:hAnsi="Helvetica Neue" w:cs="Courier New"/>
           <w:color w:val="C00000"/>
         </w:rPr>
+        <w:t xml:space="preserve">Reviewer comment: </w:t>
+      </w:r>
+      <w:r>
+        <w:rPr>
+          <w:rFonts w:ascii="Helvetica Neue" w:hAnsi="Helvetica Neue" w:cs="Courier New"/>
+          <w:color w:val="C00000"/>
+        </w:rPr>
         <w:t>Page 5, line 286</w:t>
       </w:r>
       <w:r>
@@ -3452,14 +3720,44 @@
           <w:color w:val="C00000"/>
         </w:rPr>
         <w:tab/>
-        <w:t>Change “either aging or germline femin</w:t>
-      </w:r>
-      <w:r>
-        <w:rPr>
-          <w:rFonts w:ascii="Helvetica Neue" w:hAnsi="Helvetica Neue" w:cs="Courier New"/>
-          <w:color w:val="C00000"/>
-        </w:rPr>
-        <w:t xml:space="preserve">ization: to “to either aging or </w:t>
+        <w:t>C</w:t>
+      </w:r>
+      <w:r>
+        <w:rPr>
+          <w:rFonts w:ascii="Helvetica Neue" w:hAnsi="Helvetica Neue" w:cs="Courier New"/>
+          <w:color w:val="C00000"/>
+        </w:rPr>
+        <w:t xml:space="preserve">hange “either aging or germline </w:t>
+      </w:r>
+      <w:r>
+        <w:rPr>
+          <w:rFonts w:ascii="Helvetica Neue" w:hAnsi="Helvetica Neue" w:cs="Courier New"/>
+          <w:color w:val="C00000"/>
+        </w:rPr>
+        <w:t>femin</w:t>
+      </w:r>
+      <w:r>
+        <w:rPr>
+          <w:rFonts w:ascii="Helvetica Neue" w:hAnsi="Helvetica Neue" w:cs="Courier New"/>
+          <w:color w:val="C00000"/>
+        </w:rPr>
+        <w:t>ization: to “</w:t>
+      </w:r>
+      <w:proofErr w:type="spellStart"/>
+      <w:r>
+        <w:rPr>
+          <w:rFonts w:ascii="Helvetica Neue" w:hAnsi="Helvetica Neue" w:cs="Courier New"/>
+          <w:color w:val="C00000"/>
+        </w:rPr>
+        <w:t>to</w:t>
+      </w:r>
+      <w:proofErr w:type="spellEnd"/>
+      <w:r>
+        <w:rPr>
+          <w:rFonts w:ascii="Helvetica Neue" w:hAnsi="Helvetica Neue" w:cs="Courier New"/>
+          <w:color w:val="C00000"/>
+        </w:rPr>
+        <w:t xml:space="preserve"> either aging or </w:t>
       </w:r>
       <w:r>
         <w:rPr>
@@ -3531,6 +3829,13 @@
           <w:rFonts w:ascii="Helvetica Neue" w:hAnsi="Helvetica Neue" w:cs="Courier New"/>
           <w:color w:val="000000" w:themeColor="text1"/>
         </w:rPr>
+        <w:t xml:space="preserve">Author response: </w:t>
+      </w:r>
+      <w:r>
+        <w:rPr>
+          <w:rFonts w:ascii="Helvetica Neue" w:hAnsi="Helvetica Neue" w:cs="Courier New"/>
+          <w:color w:val="000000" w:themeColor="text1"/>
+        </w:rPr>
         <w:t>We have changed this line.</w:t>
       </w:r>
     </w:p>
@@ -3591,6 +3896,13 @@
           <w:color w:val="C00000"/>
         </w:rPr>
       </w:pPr>
+      <w:r>
+        <w:rPr>
+          <w:rFonts w:ascii="Helvetica Neue" w:hAnsi="Helvetica Neue" w:cs="Courier New"/>
+          <w:color w:val="C00000"/>
+        </w:rPr>
+        <w:t xml:space="preserve">Reviewer comment: </w:t>
+      </w:r>
       <w:r>
         <w:rPr>
           <w:rFonts w:ascii="Helvetica Neue" w:hAnsi="Helvetica Neue" w:cs="Courier New"/>
@@ -3613,71 +3925,87 @@
         </w:rPr>
         <w:t xml:space="preserve">state” to “these genes define a </w:t>
       </w:r>
-      <w:r>
-        <w:rPr>
-          <w:rFonts w:ascii="Helvetica Neue" w:hAnsi="Helvetica Neue" w:cs="Courier New"/>
-          <w:color w:val="C00000"/>
-        </w:rPr>
-        <w:t>spermless state”</w:t>
-      </w:r>
-    </w:p>
-    <w:p>
-      <w:pPr>
-        <w:tabs>
-          <w:tab w:val="left" w:pos="916"/>
-          <w:tab w:val="left" w:pos="1832"/>
-          <w:tab w:val="left" w:pos="2748"/>
-          <w:tab w:val="left" w:pos="3664"/>
-          <w:tab w:val="left" w:pos="4580"/>
-          <w:tab w:val="left" w:pos="5496"/>
-          <w:tab w:val="left" w:pos="6412"/>
-          <w:tab w:val="left" w:pos="7328"/>
-          <w:tab w:val="left" w:pos="8244"/>
-          <w:tab w:val="left" w:pos="9160"/>
-          <w:tab w:val="left" w:pos="10076"/>
-          <w:tab w:val="left" w:pos="10992"/>
-          <w:tab w:val="left" w:pos="11908"/>
-          <w:tab w:val="left" w:pos="12824"/>
-          <w:tab w:val="left" w:pos="13740"/>
-          <w:tab w:val="left" w:pos="14656"/>
-        </w:tabs>
-        <w:spacing w:line="270" w:lineRule="atLeast"/>
-        <w:jc w:val="both"/>
-        <w:textAlignment w:val="baseline"/>
-        <w:rPr>
-          <w:rFonts w:ascii="Helvetica Neue" w:hAnsi="Helvetica Neue" w:cs="Courier New"/>
-          <w:color w:val="C00000"/>
-        </w:rPr>
-      </w:pPr>
-    </w:p>
-    <w:p>
-      <w:pPr>
-        <w:tabs>
-          <w:tab w:val="left" w:pos="916"/>
-          <w:tab w:val="left" w:pos="1832"/>
-          <w:tab w:val="left" w:pos="2748"/>
-          <w:tab w:val="left" w:pos="3664"/>
-          <w:tab w:val="left" w:pos="4580"/>
-          <w:tab w:val="left" w:pos="5496"/>
-          <w:tab w:val="left" w:pos="6412"/>
-          <w:tab w:val="left" w:pos="7328"/>
-          <w:tab w:val="left" w:pos="8244"/>
-          <w:tab w:val="left" w:pos="9160"/>
-          <w:tab w:val="left" w:pos="10076"/>
-          <w:tab w:val="left" w:pos="10992"/>
-          <w:tab w:val="left" w:pos="11908"/>
-          <w:tab w:val="left" w:pos="12824"/>
-          <w:tab w:val="left" w:pos="13740"/>
-          <w:tab w:val="left" w:pos="14656"/>
-        </w:tabs>
-        <w:spacing w:line="270" w:lineRule="atLeast"/>
-        <w:jc w:val="both"/>
-        <w:textAlignment w:val="baseline"/>
-        <w:rPr>
-          <w:rFonts w:ascii="Helvetica Neue" w:hAnsi="Helvetica Neue" w:cs="Courier New"/>
-          <w:color w:val="000000" w:themeColor="text1"/>
-        </w:rPr>
-      </w:pPr>
+      <w:proofErr w:type="spellStart"/>
+      <w:r>
+        <w:rPr>
+          <w:rFonts w:ascii="Helvetica Neue" w:hAnsi="Helvetica Neue" w:cs="Courier New"/>
+          <w:color w:val="C00000"/>
+        </w:rPr>
+        <w:t>spermless</w:t>
+      </w:r>
+      <w:proofErr w:type="spellEnd"/>
+      <w:r>
+        <w:rPr>
+          <w:rFonts w:ascii="Helvetica Neue" w:hAnsi="Helvetica Neue" w:cs="Courier New"/>
+          <w:color w:val="C00000"/>
+        </w:rPr>
+        <w:t xml:space="preserve"> state”</w:t>
+      </w:r>
+    </w:p>
+    <w:p>
+      <w:pPr>
+        <w:tabs>
+          <w:tab w:val="left" w:pos="916"/>
+          <w:tab w:val="left" w:pos="1832"/>
+          <w:tab w:val="left" w:pos="2748"/>
+          <w:tab w:val="left" w:pos="3664"/>
+          <w:tab w:val="left" w:pos="4580"/>
+          <w:tab w:val="left" w:pos="5496"/>
+          <w:tab w:val="left" w:pos="6412"/>
+          <w:tab w:val="left" w:pos="7328"/>
+          <w:tab w:val="left" w:pos="8244"/>
+          <w:tab w:val="left" w:pos="9160"/>
+          <w:tab w:val="left" w:pos="10076"/>
+          <w:tab w:val="left" w:pos="10992"/>
+          <w:tab w:val="left" w:pos="11908"/>
+          <w:tab w:val="left" w:pos="12824"/>
+          <w:tab w:val="left" w:pos="13740"/>
+          <w:tab w:val="left" w:pos="14656"/>
+        </w:tabs>
+        <w:spacing w:line="270" w:lineRule="atLeast"/>
+        <w:jc w:val="both"/>
+        <w:textAlignment w:val="baseline"/>
+        <w:rPr>
+          <w:rFonts w:ascii="Helvetica Neue" w:hAnsi="Helvetica Neue" w:cs="Courier New"/>
+          <w:color w:val="C00000"/>
+        </w:rPr>
+      </w:pPr>
+    </w:p>
+    <w:p>
+      <w:pPr>
+        <w:tabs>
+          <w:tab w:val="left" w:pos="916"/>
+          <w:tab w:val="left" w:pos="1832"/>
+          <w:tab w:val="left" w:pos="2748"/>
+          <w:tab w:val="left" w:pos="3664"/>
+          <w:tab w:val="left" w:pos="4580"/>
+          <w:tab w:val="left" w:pos="5496"/>
+          <w:tab w:val="left" w:pos="6412"/>
+          <w:tab w:val="left" w:pos="7328"/>
+          <w:tab w:val="left" w:pos="8244"/>
+          <w:tab w:val="left" w:pos="9160"/>
+          <w:tab w:val="left" w:pos="10076"/>
+          <w:tab w:val="left" w:pos="10992"/>
+          <w:tab w:val="left" w:pos="11908"/>
+          <w:tab w:val="left" w:pos="12824"/>
+          <w:tab w:val="left" w:pos="13740"/>
+          <w:tab w:val="left" w:pos="14656"/>
+        </w:tabs>
+        <w:spacing w:line="270" w:lineRule="atLeast"/>
+        <w:jc w:val="both"/>
+        <w:textAlignment w:val="baseline"/>
+        <w:rPr>
+          <w:rFonts w:ascii="Helvetica Neue" w:hAnsi="Helvetica Neue" w:cs="Courier New"/>
+          <w:color w:val="000000" w:themeColor="text1"/>
+        </w:rPr>
+      </w:pPr>
+      <w:r>
+        <w:rPr>
+          <w:rFonts w:ascii="Helvetica Neue" w:hAnsi="Helvetica Neue" w:cs="Courier New"/>
+          <w:color w:val="000000" w:themeColor="text1"/>
+        </w:rPr>
+        <w:t xml:space="preserve">Author response: </w:t>
+      </w:r>
       <w:r>
         <w:rPr>
           <w:rFonts w:ascii="Helvetica Neue" w:hAnsi="Helvetica Neue" w:cs="Courier New"/>
@@ -3772,6 +4100,13 @@
           <w:color w:val="C00000"/>
         </w:rPr>
       </w:pPr>
+      <w:r>
+        <w:rPr>
+          <w:rFonts w:ascii="Helvetica Neue" w:hAnsi="Helvetica Neue" w:cs="Courier New"/>
+          <w:color w:val="C00000"/>
+        </w:rPr>
+        <w:t xml:space="preserve">Reviewer comment: </w:t>
+      </w:r>
       <w:r>
         <w:rPr>
           <w:rFonts w:ascii="Helvetica Neue" w:hAnsi="Helvetica Neue" w:cs="Courier New"/>
@@ -3850,6 +4185,13 @@
           <w:rFonts w:ascii="Helvetica Neue" w:hAnsi="Helvetica Neue" w:cs="Courier New"/>
           <w:color w:val="000000" w:themeColor="text1"/>
         </w:rPr>
+        <w:t xml:space="preserve">Author response: </w:t>
+      </w:r>
+      <w:r>
+        <w:rPr>
+          <w:rFonts w:ascii="Helvetica Neue" w:hAnsi="Helvetica Neue" w:cs="Courier New"/>
+          <w:color w:val="000000" w:themeColor="text1"/>
+        </w:rPr>
         <w:t>We have added the citation.</w:t>
       </w:r>
     </w:p>
@@ -3915,6 +4257,13 @@
           <w:rFonts w:ascii="Helvetica Neue" w:hAnsi="Helvetica Neue" w:cs="Courier New"/>
           <w:color w:val="C00000"/>
         </w:rPr>
+        <w:t xml:space="preserve">Reviewer comment: </w:t>
+      </w:r>
+      <w:r>
+        <w:rPr>
+          <w:rFonts w:ascii="Helvetica Neue" w:hAnsi="Helvetica Neue" w:cs="Courier New"/>
+          <w:color w:val="C00000"/>
+        </w:rPr>
         <w:t>Page 7, line 390</w:t>
       </w:r>
       <w:r>
@@ -3923,66 +4272,89 @@
           <w:color w:val="C00000"/>
         </w:rPr>
         <w:tab/>
-        <w:t>Change “promotes a non-female states,” to “promotes a non-female state,”</w:t>
-      </w:r>
-    </w:p>
-    <w:p>
-      <w:pPr>
-        <w:tabs>
-          <w:tab w:val="left" w:pos="916"/>
-          <w:tab w:val="left" w:pos="1832"/>
-          <w:tab w:val="left" w:pos="2748"/>
-          <w:tab w:val="left" w:pos="3664"/>
-          <w:tab w:val="left" w:pos="4580"/>
-          <w:tab w:val="left" w:pos="5496"/>
-          <w:tab w:val="left" w:pos="6412"/>
-          <w:tab w:val="left" w:pos="7328"/>
-          <w:tab w:val="left" w:pos="8244"/>
-          <w:tab w:val="left" w:pos="9160"/>
-          <w:tab w:val="left" w:pos="10076"/>
-          <w:tab w:val="left" w:pos="10992"/>
-          <w:tab w:val="left" w:pos="11908"/>
-          <w:tab w:val="left" w:pos="12824"/>
-          <w:tab w:val="left" w:pos="13740"/>
-          <w:tab w:val="left" w:pos="14656"/>
-        </w:tabs>
-        <w:spacing w:line="270" w:lineRule="atLeast"/>
-        <w:jc w:val="both"/>
-        <w:textAlignment w:val="baseline"/>
-        <w:rPr>
-          <w:rFonts w:ascii="Helvetica Neue" w:hAnsi="Helvetica Neue" w:cs="Courier New"/>
-          <w:color w:val="C00000"/>
-        </w:rPr>
-      </w:pPr>
-    </w:p>
-    <w:p>
-      <w:pPr>
-        <w:tabs>
-          <w:tab w:val="left" w:pos="916"/>
-          <w:tab w:val="left" w:pos="1832"/>
-          <w:tab w:val="left" w:pos="2748"/>
-          <w:tab w:val="left" w:pos="3664"/>
-          <w:tab w:val="left" w:pos="4580"/>
-          <w:tab w:val="left" w:pos="5496"/>
-          <w:tab w:val="left" w:pos="6412"/>
-          <w:tab w:val="left" w:pos="7328"/>
-          <w:tab w:val="left" w:pos="8244"/>
-          <w:tab w:val="left" w:pos="9160"/>
-          <w:tab w:val="left" w:pos="10076"/>
-          <w:tab w:val="left" w:pos="10992"/>
-          <w:tab w:val="left" w:pos="11908"/>
-          <w:tab w:val="left" w:pos="12824"/>
-          <w:tab w:val="left" w:pos="13740"/>
-          <w:tab w:val="left" w:pos="14656"/>
-        </w:tabs>
-        <w:spacing w:line="270" w:lineRule="atLeast"/>
-        <w:jc w:val="both"/>
-        <w:textAlignment w:val="baseline"/>
-        <w:rPr>
-          <w:rFonts w:ascii="Helvetica Neue" w:hAnsi="Helvetica Neue" w:cs="Courier New"/>
-          <w:color w:val="000000" w:themeColor="text1"/>
-        </w:rPr>
-      </w:pPr>
+        <w:t xml:space="preserve">Change “promotes </w:t>
+      </w:r>
+      <w:proofErr w:type="gramStart"/>
+      <w:r>
+        <w:rPr>
+          <w:rFonts w:ascii="Helvetica Neue" w:hAnsi="Helvetica Neue" w:cs="Courier New"/>
+          <w:color w:val="C00000"/>
+        </w:rPr>
+        <w:t>a non-female states</w:t>
+      </w:r>
+      <w:proofErr w:type="gramEnd"/>
+      <w:r>
+        <w:rPr>
+          <w:rFonts w:ascii="Helvetica Neue" w:hAnsi="Helvetica Neue" w:cs="Courier New"/>
+          <w:color w:val="C00000"/>
+        </w:rPr>
+        <w:t>,” to “promotes a non-female state,”</w:t>
+      </w:r>
+    </w:p>
+    <w:p>
+      <w:pPr>
+        <w:tabs>
+          <w:tab w:val="left" w:pos="916"/>
+          <w:tab w:val="left" w:pos="1832"/>
+          <w:tab w:val="left" w:pos="2748"/>
+          <w:tab w:val="left" w:pos="3664"/>
+          <w:tab w:val="left" w:pos="4580"/>
+          <w:tab w:val="left" w:pos="5496"/>
+          <w:tab w:val="left" w:pos="6412"/>
+          <w:tab w:val="left" w:pos="7328"/>
+          <w:tab w:val="left" w:pos="8244"/>
+          <w:tab w:val="left" w:pos="9160"/>
+          <w:tab w:val="left" w:pos="10076"/>
+          <w:tab w:val="left" w:pos="10992"/>
+          <w:tab w:val="left" w:pos="11908"/>
+          <w:tab w:val="left" w:pos="12824"/>
+          <w:tab w:val="left" w:pos="13740"/>
+          <w:tab w:val="left" w:pos="14656"/>
+        </w:tabs>
+        <w:spacing w:line="270" w:lineRule="atLeast"/>
+        <w:jc w:val="both"/>
+        <w:textAlignment w:val="baseline"/>
+        <w:rPr>
+          <w:rFonts w:ascii="Helvetica Neue" w:hAnsi="Helvetica Neue" w:cs="Courier New"/>
+          <w:color w:val="C00000"/>
+        </w:rPr>
+      </w:pPr>
+    </w:p>
+    <w:p>
+      <w:pPr>
+        <w:tabs>
+          <w:tab w:val="left" w:pos="916"/>
+          <w:tab w:val="left" w:pos="1832"/>
+          <w:tab w:val="left" w:pos="2748"/>
+          <w:tab w:val="left" w:pos="3664"/>
+          <w:tab w:val="left" w:pos="4580"/>
+          <w:tab w:val="left" w:pos="5496"/>
+          <w:tab w:val="left" w:pos="6412"/>
+          <w:tab w:val="left" w:pos="7328"/>
+          <w:tab w:val="left" w:pos="8244"/>
+          <w:tab w:val="left" w:pos="9160"/>
+          <w:tab w:val="left" w:pos="10076"/>
+          <w:tab w:val="left" w:pos="10992"/>
+          <w:tab w:val="left" w:pos="11908"/>
+          <w:tab w:val="left" w:pos="12824"/>
+          <w:tab w:val="left" w:pos="13740"/>
+          <w:tab w:val="left" w:pos="14656"/>
+        </w:tabs>
+        <w:spacing w:line="270" w:lineRule="atLeast"/>
+        <w:jc w:val="both"/>
+        <w:textAlignment w:val="baseline"/>
+        <w:rPr>
+          <w:rFonts w:ascii="Helvetica Neue" w:hAnsi="Helvetica Neue" w:cs="Courier New"/>
+          <w:color w:val="000000" w:themeColor="text1"/>
+        </w:rPr>
+      </w:pPr>
+      <w:r>
+        <w:rPr>
+          <w:rFonts w:ascii="Helvetica Neue" w:hAnsi="Helvetica Neue" w:cs="Courier New"/>
+          <w:color w:val="000000" w:themeColor="text1"/>
+        </w:rPr>
+        <w:t xml:space="preserve">Author response: </w:t>
+      </w:r>
       <w:r>
         <w:rPr>
           <w:rFonts w:ascii="Helvetica Neue" w:hAnsi="Helvetica Neue" w:cs="Courier New"/>
@@ -4060,6 +4432,13 @@
           <w:rFonts w:ascii="Helvetica Neue" w:hAnsi="Helvetica Neue" w:cs="Courier New"/>
           <w:color w:val="C00000"/>
         </w:rPr>
+        <w:t xml:space="preserve">Reviewer comment: </w:t>
+      </w:r>
+      <w:r>
+        <w:rPr>
+          <w:rFonts w:ascii="Helvetica Neue" w:hAnsi="Helvetica Neue" w:cs="Courier New"/>
+          <w:color w:val="C00000"/>
+        </w:rPr>
         <w:t xml:space="preserve">Figure 2b: </w:t>
       </w:r>
       <w:r>
@@ -4089,6 +4468,13 @@
       </w:pPr>
       <w:r>
         <w:rPr>
+          <w:rFonts w:ascii="Helvetica Neue" w:hAnsi="Helvetica Neue" w:cs="Courier New"/>
+          <w:color w:val="000000" w:themeColor="text1"/>
+        </w:rPr>
+        <w:t xml:space="preserve">Author response: </w:t>
+      </w:r>
+      <w:r>
+        <w:rPr>
           <w:rFonts w:ascii="Helvetica Neue" w:hAnsi="Helvetica Neue"/>
           <w:color w:val="000000" w:themeColor="text1"/>
         </w:rPr>
@@ -4171,8 +4557,6 @@
         </w:rPr>
         <w:t xml:space="preserve">all number of annotations will. </w:t>
       </w:r>
-      <w:bookmarkStart w:id="1" w:name="_GoBack"/>
-      <w:bookmarkEnd w:id="1"/>
     </w:p>
     <w:sectPr>
       <w:pgSz w:w="12240" w:h="15840"/>

</xml_diff>